<commit_message>
updated type in doc. Also fixed timer.
The timer to update the animals stats was too quick to select an animal. I increased the timer from 2 to 5 seconds and doubled the changes to animals after each timer to make up for the difference.
</commit_message>
<xml_diff>
--- a/FinalPaper_Tabor.docx
+++ b/FinalPaper_Tabor.docx
@@ -1,6 +1,6 @@
 
 <file path=word/document.xml><?xml version="1.0" encoding="utf-8"?>
-<w:document xmlns:wpc="http://schemas.microsoft.com/office/word/2010/wordprocessingCanvas" xmlns:cx="http://schemas.microsoft.com/office/drawing/2014/chartex" xmlns:cx1="http://schemas.microsoft.com/office/drawing/2015/9/8/chartex" xmlns:cx2="http://schemas.microsoft.com/office/drawing/2015/10/21/chartex" xmlns:cx3="http://schemas.microsoft.com/office/drawing/2016/5/9/chartex" xmlns:cx4="http://schemas.microsoft.com/office/drawing/2016/5/10/chartex" xmlns:cx5="http://schemas.microsoft.com/office/drawing/2016/5/11/chartex" xmlns:cx6="http://schemas.microsoft.com/office/drawing/2016/5/12/chartex" xmlns:cx7="http://schemas.microsoft.com/office/drawing/2016/5/13/chartex" xmlns:cx8="http://schemas.microsoft.com/office/drawing/2016/5/14/chartex" xmlns:mc="http://schemas.openxmlformats.org/markup-compatibility/2006" xmlns:aink="http://schemas.microsoft.com/office/drawing/2016/ink" xmlns:am3d="http://schemas.microsoft.com/office/drawing/2017/model3d" xmlns:o="urn:schemas-microsoft-com:office:office" xmlns:r="http://schemas.openxmlformats.org/officeDocument/2006/relationships" xmlns:m="http://schemas.openxmlformats.org/officeDocument/2006/math" xmlns:v="urn:schemas-microsoft-com:vml" xmlns:wp14="http://schemas.microsoft.com/office/word/2010/wordprocessingDrawing" xmlns:wp="http://schemas.openxmlformats.org/drawingml/2006/wordprocessingDrawing" xmlns:w10="urn:schemas-microsoft-com:office:word" xmlns:w="http://schemas.openxmlformats.org/wordprocessingml/2006/main" xmlns:w14="http://schemas.microsoft.com/office/word/2010/wordml" xmlns:w15="http://schemas.microsoft.com/office/word/2012/wordml" xmlns:w16cex="http://schemas.microsoft.com/office/word/2018/wordml/cex" xmlns:w16cid="http://schemas.microsoft.com/office/word/2016/wordml/cid" xmlns:w16="http://schemas.microsoft.com/office/word/2018/wordml" xmlns:w16sdtdh="http://schemas.microsoft.com/office/word/2020/wordml/sdtdatahash" xmlns:w16se="http://schemas.microsoft.com/office/word/2015/wordml/symex" xmlns:wpg="http://schemas.microsoft.com/office/word/2010/wordprocessingGroup" xmlns:wpi="http://schemas.microsoft.com/office/word/2010/wordprocessingInk" xmlns:wne="http://schemas.microsoft.com/office/word/2006/wordml" xmlns:wps="http://schemas.microsoft.com/office/word/2010/wordprocessingShape" mc:Ignorable="w14 w15 w16se w16cid w16 w16cex w16sdtdh wp14">
+<w:document xmlns:wpc="http://schemas.microsoft.com/office/word/2010/wordprocessingCanvas" xmlns:cx="http://schemas.microsoft.com/office/drawing/2014/chartex" xmlns:cx1="http://schemas.microsoft.com/office/drawing/2015/9/8/chartex" xmlns:cx2="http://schemas.microsoft.com/office/drawing/2015/10/21/chartex" xmlns:cx3="http://schemas.microsoft.com/office/drawing/2016/5/9/chartex" xmlns:cx4="http://schemas.microsoft.com/office/drawing/2016/5/10/chartex" xmlns:cx5="http://schemas.microsoft.com/office/drawing/2016/5/11/chartex" xmlns:cx6="http://schemas.microsoft.com/office/drawing/2016/5/12/chartex" xmlns:cx7="http://schemas.microsoft.com/office/drawing/2016/5/13/chartex" xmlns:cx8="http://schemas.microsoft.com/office/drawing/2016/5/14/chartex" xmlns:mc="http://schemas.openxmlformats.org/markup-compatibility/2006" xmlns:aink="http://schemas.microsoft.com/office/drawing/2016/ink" xmlns:am3d="http://schemas.microsoft.com/office/drawing/2017/model3d" xmlns:o="urn:schemas-microsoft-com:office:office" xmlns:oel="http://schemas.microsoft.com/office/2019/extlst" xmlns:r="http://schemas.openxmlformats.org/officeDocument/2006/relationships" xmlns:m="http://schemas.openxmlformats.org/officeDocument/2006/math" xmlns:v="urn:schemas-microsoft-com:vml" xmlns:wp14="http://schemas.microsoft.com/office/word/2010/wordprocessingDrawing" xmlns:wp="http://schemas.openxmlformats.org/drawingml/2006/wordprocessingDrawing" xmlns:w10="urn:schemas-microsoft-com:office:word" xmlns:w="http://schemas.openxmlformats.org/wordprocessingml/2006/main" xmlns:w14="http://schemas.microsoft.com/office/word/2010/wordml" xmlns:w15="http://schemas.microsoft.com/office/word/2012/wordml" xmlns:w16cex="http://schemas.microsoft.com/office/word/2018/wordml/cex" xmlns:w16cid="http://schemas.microsoft.com/office/word/2016/wordml/cid" xmlns:w16="http://schemas.microsoft.com/office/word/2018/wordml" xmlns:w16sdtdh="http://schemas.microsoft.com/office/word/2020/wordml/sdtdatahash" xmlns:w16se="http://schemas.microsoft.com/office/word/2015/wordml/symex" xmlns:wpg="http://schemas.microsoft.com/office/word/2010/wordprocessingGroup" xmlns:wpi="http://schemas.microsoft.com/office/word/2010/wordprocessingInk" xmlns:wne="http://schemas.microsoft.com/office/word/2006/wordml" xmlns:wps="http://schemas.microsoft.com/office/word/2010/wordprocessingShape" mc:Ignorable="w14 w15 w16se w16cid w16 w16cex w16sdtdh wp14">
   <w:body>
     <w:p>
       <w:pPr>
@@ -464,7 +464,21 @@
           <w:sz w:val="24"/>
           <w:szCs w:val="24"/>
         </w:rPr>
-        <w:t xml:space="preserve"> was the abstract animal class. I wanted to main window to automatically reflect state changes from the animal. To do this I made the person class inherit the </w:t>
+        <w:t xml:space="preserve"> was the abstract animal class. I wanted t</w:t>
+      </w:r>
+      <w:r>
+        <w:rPr>
+          <w:sz w:val="24"/>
+          <w:szCs w:val="24"/>
+        </w:rPr>
+        <w:t>he</w:t>
+      </w:r>
+      <w:r>
+        <w:rPr>
+          <w:sz w:val="24"/>
+          <w:szCs w:val="24"/>
+        </w:rPr>
+        <w:t xml:space="preserve"> main window to automatically reflect state changes from the animal. To do this I made the person class inherit the </w:t>
       </w:r>
       <w:proofErr w:type="spellStart"/>
       <w:r>
@@ -586,23 +600,7 @@
           <w:sz w:val="24"/>
           <w:szCs w:val="24"/>
         </w:rPr>
-        <w:t xml:space="preserve">. If the dinosaur factory had a create method with a return type of animal, it would work. The animal types are another example of this principle. The animal abstract class hold all methods </w:t>
-      </w:r>
-      <w:proofErr w:type="gramStart"/>
-      <w:r>
-        <w:rPr>
-          <w:sz w:val="24"/>
-          <w:szCs w:val="24"/>
-        </w:rPr>
-        <w:t>similar to</w:t>
-      </w:r>
-      <w:proofErr w:type="gramEnd"/>
-      <w:r>
-        <w:rPr>
-          <w:sz w:val="24"/>
-          <w:szCs w:val="24"/>
-        </w:rPr>
-        <w:t xml:space="preserve"> all animals. To extend the animal class you just need a class that eats, uses the bathroom, sleeps, and plays if it does that the class can be extended. </w:t>
+        <w:t xml:space="preserve">. If the dinosaur factory had a create method with a return type of animal, it would work. The animal types are another example of this principle. The animal abstract class hold all methods similar to all animals. To extend the animal class you just need a class that eats, uses the bathroom, sleeps, and plays if it does that the class can be extended. </w:t>
       </w:r>
     </w:p>
     <w:p>
@@ -618,6 +616,7 @@
           <w:sz w:val="24"/>
           <w:szCs w:val="24"/>
         </w:rPr>
+        <w:lastRenderedPageBreak/>
         <w:t xml:space="preserve">The </w:t>
       </w:r>
       <w:proofErr w:type="spellStart"/>
@@ -634,15 +633,7 @@
           <w:sz w:val="24"/>
           <w:szCs w:val="24"/>
         </w:rPr>
-        <w:t xml:space="preserve"> Substitution principle states “When extending a class, remember that you should be able to pass object of the subclass in place of object of the parent class without </w:t>
-      </w:r>
-      <w:r>
-        <w:rPr>
-          <w:sz w:val="24"/>
-          <w:szCs w:val="24"/>
-        </w:rPr>
-        <w:lastRenderedPageBreak/>
-        <w:t xml:space="preserve">breaking the client code”. A good example of this principle in my project was the </w:t>
+        <w:t xml:space="preserve"> Substitution principle states “When extending a class, remember that you should be able to pass object of the subclass in place of object of the parent class without breaking the client code”. A good example of this principle in my project was the </w:t>
       </w:r>
       <w:proofErr w:type="spellStart"/>
       <w:r>
@@ -983,23 +974,7 @@
           <w:sz w:val="24"/>
           <w:szCs w:val="24"/>
         </w:rPr>
-        <w:t xml:space="preserve">loading and the observer pattern. As I stated early setting up the action to automatically update the main window was as bit confusing. After reading some documentation and going over the assignment in class I was able to get it working. My only question is if I implemented the pattern efficiently of if there was an easier way to implement it. My other struggle was with saving and loading. My problems came because as first I was declaring the whole class serializable, because I had some timers in the animal class it was not able to serialize that in the saving process. The only thing I would add is I know how to set that process up to load and save something, but I am not quite sure what is happening at each step, </w:t>
-      </w:r>
-      <w:proofErr w:type="gramStart"/>
-      <w:r>
-        <w:rPr>
-          <w:sz w:val="24"/>
-          <w:szCs w:val="24"/>
-        </w:rPr>
-        <w:t>it’s</w:t>
-      </w:r>
-      <w:proofErr w:type="gramEnd"/>
-      <w:r>
-        <w:rPr>
-          <w:sz w:val="24"/>
-          <w:szCs w:val="24"/>
-        </w:rPr>
-        <w:t xml:space="preserve"> not totally necessary right now I just needed it to work but some more reading in that area could probably help me get a better understanding. </w:t>
+        <w:t xml:space="preserve">loading and the observer pattern. As I stated early setting up the action to automatically update the main window was as bit confusing. After reading some documentation and going over the assignment in class I was able to get it working. My only question is if I implemented the pattern efficiently of if there was an easier way to implement it. My other struggle was with saving and loading. My problems came because as first I was declaring the whole class serializable, because I had some timers in the animal class it was not able to serialize that in the saving process. The only thing I would add is I know how to set that process up to load and save something, but I am not quite sure what is happening at each step, it’s not totally necessary right now I just needed it to work but some more reading in that area could probably help me get a better understanding. </w:t>
       </w:r>
     </w:p>
     <w:p>
@@ -1092,7 +1067,7 @@
           <w:sz w:val="24"/>
           <w:szCs w:val="24"/>
         </w:rPr>
-        <w:t xml:space="preserve">a laser pointer with a cat. I am not sure how to get images working in a WPF window and because I was sort on time that idea got scrapped. Overall, I had a lot of fun creating this project and with a few tweaks and </w:t>
+        <w:t xml:space="preserve">a laser pointer with a cat. I am </w:t>
       </w:r>
       <w:r>
         <w:rPr>
@@ -1100,7 +1075,7 @@
           <w:szCs w:val="24"/>
         </w:rPr>
         <w:lastRenderedPageBreak/>
-        <w:t>improvements I could see it being a fun little mini game to keep running in the background on your desktop to check in on your pets when you are bored or need a break from work or studying.</w:t>
+        <w:t>not sure how to get images working in a WPF window and because I was sort on time that idea got scrapped. Overall, I had a lot of fun creating this project and with a few tweaks and improvements I could see it being a fun little mini game to keep running in the background on your desktop to check in on your pets when you are bored or need a break from work or studying.</w:t>
       </w:r>
       <w:r>
         <w:rPr>

</xml_diff>